<commit_message>
Updated Analysis Report Student 5
</commit_message>
<xml_diff>
--- a/reports/Student #5/Analysis Report (Student #5).docx
+++ b/reports/Student #5/Analysis Report (Student #5).docx
@@ -13,29 +13,8 @@
         </w:pBdr>
         <w:jc w:val="center"/>
       </w:pPr>
-      <w:proofErr w:type="spellStart"/>
-      <w:r>
-        <w:t>Analysis</w:t>
-      </w:r>
-      <w:proofErr w:type="spellEnd"/>
-      <w:r>
-        <w:t xml:space="preserve"> </w:t>
-      </w:r>
-      <w:proofErr w:type="spellStart"/>
-      <w:r>
-        <w:t>Report</w:t>
-      </w:r>
-      <w:proofErr w:type="spellEnd"/>
-      <w:r>
-        <w:t xml:space="preserve"> (</w:t>
-      </w:r>
-      <w:proofErr w:type="spellStart"/>
-      <w:r>
-        <w:t>Student</w:t>
-      </w:r>
-      <w:proofErr w:type="spellEnd"/>
-      <w:r>
-        <w:t xml:space="preserve"> #5)</w:t>
+      <w:r>
+        <w:t>Analysis Report (Student #5)</w:t>
       </w:r>
     </w:p>
     <w:p/>
@@ -180,23 +159,7 @@
           <w:szCs w:val="24"/>
           <w:lang w:val="en-US"/>
         </w:rPr>
-        <w:t xml:space="preserve">Student 1: Ignacio Gutiérrez </w:t>
-      </w:r>
-      <w:proofErr w:type="spellStart"/>
-      <w:r>
-        <w:rPr>
-          <w:szCs w:val="24"/>
-          <w:lang w:val="en-US"/>
-        </w:rPr>
-        <w:t>Serrera</w:t>
-      </w:r>
-      <w:proofErr w:type="spellEnd"/>
-      <w:r>
-        <w:rPr>
-          <w:szCs w:val="24"/>
-          <w:lang w:val="en-US"/>
-        </w:rPr>
-        <w:t xml:space="preserve"> - </w:t>
+        <w:t xml:space="preserve">Student 1: Ignacio Gutiérrez Serrera - </w:t>
       </w:r>
       <w:hyperlink r:id="rId10" w:history="1">
         <w:r>
@@ -216,33 +179,11 @@
           <w:szCs w:val="24"/>
         </w:rPr>
       </w:pPr>
-      <w:proofErr w:type="spellStart"/>
       <w:r>
         <w:rPr>
           <w:szCs w:val="24"/>
         </w:rPr>
-        <w:t>Student</w:t>
-      </w:r>
-      <w:proofErr w:type="spellEnd"/>
-      <w:r>
-        <w:rPr>
-          <w:szCs w:val="24"/>
-        </w:rPr>
-        <w:t xml:space="preserve"> 2: Adrián </w:t>
-      </w:r>
-      <w:proofErr w:type="spellStart"/>
-      <w:r>
-        <w:rPr>
-          <w:szCs w:val="24"/>
-        </w:rPr>
-        <w:t>Chabrera</w:t>
-      </w:r>
-      <w:proofErr w:type="spellEnd"/>
-      <w:r>
-        <w:rPr>
-          <w:szCs w:val="24"/>
-        </w:rPr>
-        <w:t xml:space="preserve"> Rubio - </w:t>
+        <w:t xml:space="preserve">Student 2: Adrián Chabrera Rubio - </w:t>
       </w:r>
       <w:hyperlink r:id="rId11" w:tgtFrame="_blank" w:history="1">
         <w:r>
@@ -261,19 +202,11 @@
           <w:szCs w:val="24"/>
         </w:rPr>
       </w:pPr>
-      <w:proofErr w:type="spellStart"/>
       <w:r>
         <w:rPr>
           <w:szCs w:val="24"/>
         </w:rPr>
-        <w:t>Student</w:t>
-      </w:r>
-      <w:proofErr w:type="spellEnd"/>
-      <w:r>
-        <w:rPr>
-          <w:szCs w:val="24"/>
-        </w:rPr>
-        <w:t xml:space="preserve"> 3: Miguel Álvarez Raya - </w:t>
+        <w:t xml:space="preserve">Student 3: Miguel Álvarez Raya - </w:t>
       </w:r>
       <w:hyperlink r:id="rId12" w:tgtFrame="_blank" w:history="1">
         <w:r>
@@ -292,33 +225,11 @@
           <w:szCs w:val="24"/>
         </w:rPr>
       </w:pPr>
-      <w:proofErr w:type="spellStart"/>
       <w:r>
         <w:rPr>
           <w:szCs w:val="24"/>
         </w:rPr>
-        <w:t>Student</w:t>
-      </w:r>
-      <w:proofErr w:type="spellEnd"/>
-      <w:r>
-        <w:rPr>
-          <w:szCs w:val="24"/>
-        </w:rPr>
-        <w:t xml:space="preserve"> 4: Salma El </w:t>
-      </w:r>
-      <w:proofErr w:type="spellStart"/>
-      <w:r>
-        <w:rPr>
-          <w:szCs w:val="24"/>
-        </w:rPr>
-        <w:t>Hakimy</w:t>
-      </w:r>
-      <w:proofErr w:type="spellEnd"/>
-      <w:r>
-        <w:rPr>
-          <w:szCs w:val="24"/>
-        </w:rPr>
-        <w:t xml:space="preserve"> - </w:t>
+        <w:t xml:space="preserve">Student 4: Salma El Hakimy - </w:t>
       </w:r>
       <w:hyperlink r:id="rId13" w:tgtFrame="_blank" w:history="1">
         <w:r>
@@ -339,19 +250,11 @@
           <w:szCs w:val="24"/>
         </w:rPr>
       </w:pPr>
-      <w:proofErr w:type="spellStart"/>
       <w:r>
         <w:rPr>
           <w:szCs w:val="24"/>
         </w:rPr>
-        <w:t>Student</w:t>
-      </w:r>
-      <w:proofErr w:type="spellEnd"/>
-      <w:r>
-        <w:rPr>
-          <w:szCs w:val="24"/>
-        </w:rPr>
-        <w:t xml:space="preserve"> 5: Alejandro González Macías- </w:t>
+        <w:t xml:space="preserve">Student 5: Alejandro González Macías- </w:t>
       </w:r>
       <w:hyperlink r:id="rId14" w:tgtFrame="_blank" w:history="1">
         <w:r>
@@ -414,22 +317,16 @@
           <w:bCs w:val="0"/>
           <w:smallCaps w:val="0"/>
           <w:color w:val="auto"/>
-          <w:sz w:val="22"/>
+          <w:sz w:val="24"/>
           <w:szCs w:val="22"/>
           <w:lang w:val="en-US"/>
         </w:rPr>
-        <w:id w:val="497738990"/>
+        <w:id w:val="181275468"/>
         <w:docPartObj>
           <w:docPartGallery w:val="Table of Contents"/>
           <w:docPartUnique/>
         </w:docPartObj>
       </w:sdtPr>
-      <w:sdtEndPr>
-        <w:rPr>
-          <w:sz w:val="24"/>
-          <w:szCs w:val="24"/>
-        </w:rPr>
-      </w:sdtEndPr>
       <w:sdtContent>
         <w:p>
           <w:pPr>
@@ -455,14 +352,13 @@
           <w:pPr>
             <w:pStyle w:val="TOC1"/>
             <w:tabs>
-              <w:tab w:val="left" w:pos="440"/>
-              <w:tab w:val="right" w:leader="dot" w:pos="8494"/>
+              <w:tab w:val="left" w:pos="480"/>
+              <w:tab w:val="right" w:leader="dot" w:pos="8490"/>
             </w:tabs>
             <w:rPr>
-              <w:rFonts w:cstheme="minorBidi"/>
+              <w:rStyle w:val="Hyperlink"/>
               <w:noProof/>
               <w:kern w:val="2"/>
-              <w:szCs w:val="24"/>
               <w:lang w:val="es-ES" w:eastAsia="es-ES"/>
               <w14:ligatures w14:val="standardContextual"/>
             </w:rPr>
@@ -476,78 +372,41 @@
           <w:r>
             <w:fldChar w:fldCharType="separate"/>
           </w:r>
-          <w:hyperlink w:anchor="_Toc190973041" w:history="1">
+          <w:hyperlink w:anchor="_Toc948889905">
             <w:r>
               <w:rPr>
                 <w:rStyle w:val="Hyperlink"/>
-                <w:noProof/>
               </w:rPr>
               <w:t>1</w:t>
             </w:r>
             <w:r>
-              <w:rPr>
-                <w:rFonts w:cstheme="minorBidi"/>
-                <w:noProof/>
-                <w:kern w:val="2"/>
-                <w:szCs w:val="24"/>
-                <w:lang w:val="es-ES" w:eastAsia="es-ES"/>
-                <w14:ligatures w14:val="standardContextual"/>
-              </w:rPr>
               <w:tab/>
             </w:r>
             <w:r>
               <w:rPr>
                 <w:rStyle w:val="Hyperlink"/>
-                <w:noProof/>
               </w:rPr>
               <w:t>Executive Summary</w:t>
             </w:r>
             <w:r>
+              <w:tab/>
+            </w:r>
+            <w:r>
+              <w:fldChar w:fldCharType="begin"/>
+            </w:r>
+            <w:r>
+              <w:instrText>PAGEREF _Toc948889905 \h</w:instrText>
+            </w:r>
+            <w:r>
+              <w:fldChar w:fldCharType="separate"/>
+            </w:r>
+            <w:r>
               <w:rPr>
-                <w:noProof/>
-                <w:webHidden/>
+                <w:rStyle w:val="Hyperlink"/>
               </w:rPr>
-              <w:tab/>
-            </w:r>
-            <w:r>
-              <w:rPr>
-                <w:noProof/>
-                <w:webHidden/>
-              </w:rPr>
-              <w:fldChar w:fldCharType="begin"/>
-            </w:r>
-            <w:r>
-              <w:rPr>
-                <w:noProof/>
-                <w:webHidden/>
-              </w:rPr>
-              <w:instrText xml:space="preserve"> PAGEREF _Toc190973041 \h </w:instrText>
-            </w:r>
-            <w:r>
-              <w:rPr>
-                <w:noProof/>
-                <w:webHidden/>
-              </w:rPr>
-            </w:r>
-            <w:r>
-              <w:rPr>
-                <w:noProof/>
-                <w:webHidden/>
-              </w:rPr>
-              <w:fldChar w:fldCharType="separate"/>
-            </w:r>
-            <w:r>
-              <w:rPr>
-                <w:noProof/>
-                <w:webHidden/>
-              </w:rPr>
-              <w:t>2</w:t>
-            </w:r>
-            <w:r>
-              <w:rPr>
-                <w:noProof/>
-                <w:webHidden/>
-              </w:rPr>
+              <w:t>3</w:t>
+            </w:r>
+            <w:r>
               <w:fldChar w:fldCharType="end"/>
             </w:r>
           </w:hyperlink>
@@ -556,746 +415,9 @@
           <w:pPr>
             <w:pStyle w:val="TOC1"/>
             <w:tabs>
-              <w:tab w:val="left" w:pos="440"/>
-              <w:tab w:val="right" w:leader="dot" w:pos="8494"/>
-            </w:tabs>
-            <w:rPr>
-              <w:rFonts w:cstheme="minorBidi"/>
-              <w:noProof/>
-              <w:kern w:val="2"/>
-              <w:szCs w:val="24"/>
-              <w:lang w:val="es-ES" w:eastAsia="es-ES"/>
-              <w14:ligatures w14:val="standardContextual"/>
-            </w:rPr>
-          </w:pPr>
-          <w:hyperlink w:anchor="_Toc190973042" w:history="1">
-            <w:r>
-              <w:rPr>
-                <w:rStyle w:val="Hyperlink"/>
-                <w:noProof/>
-              </w:rPr>
-              <w:t>2</w:t>
-            </w:r>
-            <w:r>
-              <w:rPr>
-                <w:rFonts w:cstheme="minorBidi"/>
-                <w:noProof/>
-                <w:kern w:val="2"/>
-                <w:szCs w:val="24"/>
-                <w:lang w:val="es-ES" w:eastAsia="es-ES"/>
-                <w14:ligatures w14:val="standardContextual"/>
-              </w:rPr>
-              <w:tab/>
-            </w:r>
-            <w:r>
-              <w:rPr>
-                <w:rStyle w:val="Hyperlink"/>
-                <w:noProof/>
-              </w:rPr>
-              <w:t>Revision Table</w:t>
-            </w:r>
-            <w:r>
-              <w:rPr>
-                <w:noProof/>
-                <w:webHidden/>
-              </w:rPr>
-              <w:tab/>
-            </w:r>
-            <w:r>
-              <w:rPr>
-                <w:noProof/>
-                <w:webHidden/>
-              </w:rPr>
-              <w:fldChar w:fldCharType="begin"/>
-            </w:r>
-            <w:r>
-              <w:rPr>
-                <w:noProof/>
-                <w:webHidden/>
-              </w:rPr>
-              <w:instrText xml:space="preserve"> PAGEREF _Toc190973042 \h </w:instrText>
-            </w:r>
-            <w:r>
-              <w:rPr>
-                <w:noProof/>
-                <w:webHidden/>
-              </w:rPr>
-            </w:r>
-            <w:r>
-              <w:rPr>
-                <w:noProof/>
-                <w:webHidden/>
-              </w:rPr>
-              <w:fldChar w:fldCharType="separate"/>
-            </w:r>
-            <w:r>
-              <w:rPr>
-                <w:noProof/>
-                <w:webHidden/>
-              </w:rPr>
-              <w:t>2</w:t>
-            </w:r>
-            <w:r>
-              <w:rPr>
-                <w:noProof/>
-                <w:webHidden/>
-              </w:rPr>
-              <w:fldChar w:fldCharType="end"/>
-            </w:r>
-          </w:hyperlink>
-        </w:p>
-        <w:p>
-          <w:pPr>
-            <w:pStyle w:val="TOC1"/>
-            <w:tabs>
-              <w:tab w:val="left" w:pos="440"/>
-              <w:tab w:val="right" w:leader="dot" w:pos="8494"/>
-            </w:tabs>
-            <w:rPr>
-              <w:rFonts w:cstheme="minorBidi"/>
-              <w:noProof/>
-              <w:kern w:val="2"/>
-              <w:szCs w:val="24"/>
-              <w:lang w:val="es-ES" w:eastAsia="es-ES"/>
-              <w14:ligatures w14:val="standardContextual"/>
-            </w:rPr>
-          </w:pPr>
-          <w:hyperlink w:anchor="_Toc190973043" w:history="1">
-            <w:r>
-              <w:rPr>
-                <w:rStyle w:val="Hyperlink"/>
-                <w:noProof/>
-              </w:rPr>
-              <w:t>3</w:t>
-            </w:r>
-            <w:r>
-              <w:rPr>
-                <w:rFonts w:cstheme="minorBidi"/>
-                <w:noProof/>
-                <w:kern w:val="2"/>
-                <w:szCs w:val="24"/>
-                <w:lang w:val="es-ES" w:eastAsia="es-ES"/>
-                <w14:ligatures w14:val="standardContextual"/>
-              </w:rPr>
-              <w:tab/>
-            </w:r>
-            <w:r>
-              <w:rPr>
-                <w:rStyle w:val="Hyperlink"/>
-                <w:noProof/>
-              </w:rPr>
-              <w:t>Introduction</w:t>
-            </w:r>
-            <w:r>
-              <w:rPr>
-                <w:noProof/>
-                <w:webHidden/>
-              </w:rPr>
-              <w:tab/>
-            </w:r>
-            <w:r>
-              <w:rPr>
-                <w:noProof/>
-                <w:webHidden/>
-              </w:rPr>
-              <w:fldChar w:fldCharType="begin"/>
-            </w:r>
-            <w:r>
-              <w:rPr>
-                <w:noProof/>
-                <w:webHidden/>
-              </w:rPr>
-              <w:instrText xml:space="preserve"> PAGEREF _Toc190973043 \h </w:instrText>
-            </w:r>
-            <w:r>
-              <w:rPr>
-                <w:noProof/>
-                <w:webHidden/>
-              </w:rPr>
-            </w:r>
-            <w:r>
-              <w:rPr>
-                <w:noProof/>
-                <w:webHidden/>
-              </w:rPr>
-              <w:fldChar w:fldCharType="separate"/>
-            </w:r>
-            <w:r>
-              <w:rPr>
-                <w:noProof/>
-                <w:webHidden/>
-              </w:rPr>
-              <w:t>3</w:t>
-            </w:r>
-            <w:r>
-              <w:rPr>
-                <w:noProof/>
-                <w:webHidden/>
-              </w:rPr>
-              <w:fldChar w:fldCharType="end"/>
-            </w:r>
-          </w:hyperlink>
-        </w:p>
-        <w:p>
-          <w:pPr>
-            <w:pStyle w:val="TOC1"/>
-            <w:tabs>
-              <w:tab w:val="left" w:pos="440"/>
-              <w:tab w:val="right" w:leader="dot" w:pos="8494"/>
-            </w:tabs>
-            <w:rPr>
-              <w:rFonts w:cstheme="minorBidi"/>
-              <w:noProof/>
-              <w:kern w:val="2"/>
-              <w:szCs w:val="24"/>
-              <w:lang w:val="es-ES" w:eastAsia="es-ES"/>
-              <w14:ligatures w14:val="standardContextual"/>
-            </w:rPr>
-          </w:pPr>
-          <w:hyperlink w:anchor="_Toc190973044" w:history="1">
-            <w:r>
-              <w:rPr>
-                <w:rStyle w:val="Hyperlink"/>
-                <w:noProof/>
-              </w:rPr>
-              <w:t>4</w:t>
-            </w:r>
-            <w:r>
-              <w:rPr>
-                <w:rFonts w:cstheme="minorBidi"/>
-                <w:noProof/>
-                <w:kern w:val="2"/>
-                <w:szCs w:val="24"/>
-                <w:lang w:val="es-ES" w:eastAsia="es-ES"/>
-                <w14:ligatures w14:val="standardContextual"/>
-              </w:rPr>
-              <w:tab/>
-            </w:r>
-            <w:r>
-              <w:rPr>
-                <w:rStyle w:val="Hyperlink"/>
-                <w:noProof/>
-              </w:rPr>
-              <w:t>Contents</w:t>
-            </w:r>
-            <w:r>
-              <w:rPr>
-                <w:noProof/>
-                <w:webHidden/>
-              </w:rPr>
-              <w:tab/>
-            </w:r>
-            <w:r>
-              <w:rPr>
-                <w:noProof/>
-                <w:webHidden/>
-              </w:rPr>
-              <w:fldChar w:fldCharType="begin"/>
-            </w:r>
-            <w:r>
-              <w:rPr>
-                <w:noProof/>
-                <w:webHidden/>
-              </w:rPr>
-              <w:instrText xml:space="preserve"> PAGEREF _Toc190973044 \h </w:instrText>
-            </w:r>
-            <w:r>
-              <w:rPr>
-                <w:noProof/>
-                <w:webHidden/>
-              </w:rPr>
-            </w:r>
-            <w:r>
-              <w:rPr>
-                <w:noProof/>
-                <w:webHidden/>
-              </w:rPr>
-              <w:fldChar w:fldCharType="separate"/>
-            </w:r>
-            <w:r>
-              <w:rPr>
-                <w:noProof/>
-                <w:webHidden/>
-              </w:rPr>
-              <w:t>4</w:t>
-            </w:r>
-            <w:r>
-              <w:rPr>
-                <w:noProof/>
-                <w:webHidden/>
-              </w:rPr>
-              <w:fldChar w:fldCharType="end"/>
-            </w:r>
-          </w:hyperlink>
-        </w:p>
-        <w:p>
-          <w:pPr>
-            <w:pStyle w:val="TOC2"/>
-            <w:tabs>
-              <w:tab w:val="left" w:pos="960"/>
-              <w:tab w:val="right" w:leader="dot" w:pos="8494"/>
-            </w:tabs>
-            <w:rPr>
-              <w:rFonts w:cstheme="minorBidi"/>
-              <w:noProof/>
-              <w:kern w:val="2"/>
-              <w:szCs w:val="24"/>
-              <w:lang w:val="es-ES" w:eastAsia="es-ES"/>
-              <w14:ligatures w14:val="standardContextual"/>
-            </w:rPr>
-          </w:pPr>
-          <w:hyperlink w:anchor="_Toc190973045" w:history="1">
-            <w:r>
-              <w:rPr>
-                <w:rStyle w:val="Hyperlink"/>
-                <w:noProof/>
-              </w:rPr>
-              <w:t>4.1</w:t>
-            </w:r>
-            <w:r>
-              <w:rPr>
-                <w:rFonts w:cstheme="minorBidi"/>
-                <w:noProof/>
-                <w:kern w:val="2"/>
-                <w:szCs w:val="24"/>
-                <w:lang w:val="es-ES" w:eastAsia="es-ES"/>
-                <w14:ligatures w14:val="standardContextual"/>
-              </w:rPr>
-              <w:tab/>
-            </w:r>
-            <w:r>
-              <w:rPr>
-                <w:rStyle w:val="Hyperlink"/>
-                <w:noProof/>
-              </w:rPr>
-              <w:t>Requirement Analysis</w:t>
-            </w:r>
-            <w:r>
-              <w:rPr>
-                <w:noProof/>
-                <w:webHidden/>
-              </w:rPr>
-              <w:tab/>
-            </w:r>
-            <w:r>
-              <w:rPr>
-                <w:noProof/>
-                <w:webHidden/>
-              </w:rPr>
-              <w:fldChar w:fldCharType="begin"/>
-            </w:r>
-            <w:r>
-              <w:rPr>
-                <w:noProof/>
-                <w:webHidden/>
-              </w:rPr>
-              <w:instrText xml:space="preserve"> PAGEREF _Toc190973045 \h </w:instrText>
-            </w:r>
-            <w:r>
-              <w:rPr>
-                <w:noProof/>
-                <w:webHidden/>
-              </w:rPr>
-            </w:r>
-            <w:r>
-              <w:rPr>
-                <w:noProof/>
-                <w:webHidden/>
-              </w:rPr>
-              <w:fldChar w:fldCharType="separate"/>
-            </w:r>
-            <w:r>
-              <w:rPr>
-                <w:noProof/>
-                <w:webHidden/>
-              </w:rPr>
-              <w:t>4</w:t>
-            </w:r>
-            <w:r>
-              <w:rPr>
-                <w:noProof/>
-                <w:webHidden/>
-              </w:rPr>
-              <w:fldChar w:fldCharType="end"/>
-            </w:r>
-          </w:hyperlink>
-        </w:p>
-        <w:p>
-          <w:pPr>
-            <w:pStyle w:val="TOC2"/>
-            <w:tabs>
-              <w:tab w:val="left" w:pos="960"/>
-              <w:tab w:val="right" w:leader="dot" w:pos="8494"/>
-            </w:tabs>
-            <w:rPr>
-              <w:rFonts w:cstheme="minorBidi"/>
-              <w:noProof/>
-              <w:kern w:val="2"/>
-              <w:szCs w:val="24"/>
-              <w:lang w:val="es-ES" w:eastAsia="es-ES"/>
-              <w14:ligatures w14:val="standardContextual"/>
-            </w:rPr>
-          </w:pPr>
-          <w:hyperlink w:anchor="_Toc190973046" w:history="1">
-            <w:r>
-              <w:rPr>
-                <w:rStyle w:val="Hyperlink"/>
-                <w:noProof/>
-              </w:rPr>
-              <w:t>4.2</w:t>
-            </w:r>
-            <w:r>
-              <w:rPr>
-                <w:rFonts w:cstheme="minorBidi"/>
-                <w:noProof/>
-                <w:kern w:val="2"/>
-                <w:szCs w:val="24"/>
-                <w:lang w:val="es-ES" w:eastAsia="es-ES"/>
-                <w14:ligatures w14:val="standardContextual"/>
-              </w:rPr>
-              <w:tab/>
-            </w:r>
-            <w:r>
-              <w:rPr>
-                <w:rStyle w:val="Hyperlink"/>
-                <w:noProof/>
-              </w:rPr>
-              <w:t>Alternatives</w:t>
-            </w:r>
-            <w:r>
-              <w:rPr>
-                <w:noProof/>
-                <w:webHidden/>
-              </w:rPr>
-              <w:tab/>
-            </w:r>
-            <w:r>
-              <w:rPr>
-                <w:noProof/>
-                <w:webHidden/>
-              </w:rPr>
-              <w:fldChar w:fldCharType="begin"/>
-            </w:r>
-            <w:r>
-              <w:rPr>
-                <w:noProof/>
-                <w:webHidden/>
-              </w:rPr>
-              <w:instrText xml:space="preserve"> PAGEREF _Toc190973046 \h </w:instrText>
-            </w:r>
-            <w:r>
-              <w:rPr>
-                <w:noProof/>
-                <w:webHidden/>
-              </w:rPr>
-            </w:r>
-            <w:r>
-              <w:rPr>
-                <w:noProof/>
-                <w:webHidden/>
-              </w:rPr>
-              <w:fldChar w:fldCharType="separate"/>
-            </w:r>
-            <w:r>
-              <w:rPr>
-                <w:noProof/>
-                <w:webHidden/>
-              </w:rPr>
-              <w:t>4</w:t>
-            </w:r>
-            <w:r>
-              <w:rPr>
-                <w:noProof/>
-                <w:webHidden/>
-              </w:rPr>
-              <w:fldChar w:fldCharType="end"/>
-            </w:r>
-          </w:hyperlink>
-        </w:p>
-        <w:p>
-          <w:pPr>
-            <w:pStyle w:val="TOC2"/>
-            <w:tabs>
-              <w:tab w:val="left" w:pos="960"/>
-              <w:tab w:val="right" w:leader="dot" w:pos="8494"/>
-            </w:tabs>
-            <w:rPr>
-              <w:rFonts w:cstheme="minorBidi"/>
-              <w:noProof/>
-              <w:kern w:val="2"/>
-              <w:szCs w:val="24"/>
-              <w:lang w:val="es-ES" w:eastAsia="es-ES"/>
-              <w14:ligatures w14:val="standardContextual"/>
-            </w:rPr>
-          </w:pPr>
-          <w:hyperlink w:anchor="_Toc190973047" w:history="1">
-            <w:r>
-              <w:rPr>
-                <w:rStyle w:val="Hyperlink"/>
-                <w:noProof/>
-              </w:rPr>
-              <w:t>4.3</w:t>
-            </w:r>
-            <w:r>
-              <w:rPr>
-                <w:rFonts w:cstheme="minorBidi"/>
-                <w:noProof/>
-                <w:kern w:val="2"/>
-                <w:szCs w:val="24"/>
-                <w:lang w:val="es-ES" w:eastAsia="es-ES"/>
-                <w14:ligatures w14:val="standardContextual"/>
-              </w:rPr>
-              <w:tab/>
-            </w:r>
-            <w:r>
-              <w:rPr>
-                <w:rStyle w:val="Hyperlink"/>
-                <w:noProof/>
-              </w:rPr>
-              <w:t>Proposed Solution</w:t>
-            </w:r>
-            <w:r>
-              <w:rPr>
-                <w:noProof/>
-                <w:webHidden/>
-              </w:rPr>
-              <w:tab/>
-            </w:r>
-            <w:r>
-              <w:rPr>
-                <w:noProof/>
-                <w:webHidden/>
-              </w:rPr>
-              <w:fldChar w:fldCharType="begin"/>
-            </w:r>
-            <w:r>
-              <w:rPr>
-                <w:noProof/>
-                <w:webHidden/>
-              </w:rPr>
-              <w:instrText xml:space="preserve"> PAGEREF _Toc190973047 \h </w:instrText>
-            </w:r>
-            <w:r>
-              <w:rPr>
-                <w:noProof/>
-                <w:webHidden/>
-              </w:rPr>
-            </w:r>
-            <w:r>
-              <w:rPr>
-                <w:noProof/>
-                <w:webHidden/>
-              </w:rPr>
-              <w:fldChar w:fldCharType="separate"/>
-            </w:r>
-            <w:r>
-              <w:rPr>
-                <w:noProof/>
-                <w:webHidden/>
-              </w:rPr>
-              <w:t>4</w:t>
-            </w:r>
-            <w:r>
-              <w:rPr>
-                <w:noProof/>
-                <w:webHidden/>
-              </w:rPr>
-              <w:fldChar w:fldCharType="end"/>
-            </w:r>
-          </w:hyperlink>
-        </w:p>
-        <w:p>
-          <w:pPr>
-            <w:pStyle w:val="TOC1"/>
-            <w:tabs>
-              <w:tab w:val="left" w:pos="440"/>
-              <w:tab w:val="right" w:leader="dot" w:pos="8494"/>
-            </w:tabs>
-            <w:rPr>
-              <w:rFonts w:cstheme="minorBidi"/>
-              <w:noProof/>
-              <w:kern w:val="2"/>
-              <w:szCs w:val="24"/>
-              <w:lang w:val="es-ES" w:eastAsia="es-ES"/>
-              <w14:ligatures w14:val="standardContextual"/>
-            </w:rPr>
-          </w:pPr>
-          <w:hyperlink w:anchor="_Toc190973048" w:history="1">
-            <w:r>
-              <w:rPr>
-                <w:rStyle w:val="Hyperlink"/>
-                <w:noProof/>
-              </w:rPr>
-              <w:t>5</w:t>
-            </w:r>
-            <w:r>
-              <w:rPr>
-                <w:rFonts w:cstheme="minorBidi"/>
-                <w:noProof/>
-                <w:kern w:val="2"/>
-                <w:szCs w:val="24"/>
-                <w:lang w:val="es-ES" w:eastAsia="es-ES"/>
-                <w14:ligatures w14:val="standardContextual"/>
-              </w:rPr>
-              <w:tab/>
-            </w:r>
-            <w:r>
-              <w:rPr>
-                <w:rStyle w:val="Hyperlink"/>
-                <w:noProof/>
-              </w:rPr>
-              <w:t>Conclusions</w:t>
-            </w:r>
-            <w:r>
-              <w:rPr>
-                <w:noProof/>
-                <w:webHidden/>
-              </w:rPr>
-              <w:tab/>
-            </w:r>
-            <w:r>
-              <w:rPr>
-                <w:noProof/>
-                <w:webHidden/>
-              </w:rPr>
-              <w:fldChar w:fldCharType="begin"/>
-            </w:r>
-            <w:r>
-              <w:rPr>
-                <w:noProof/>
-                <w:webHidden/>
-              </w:rPr>
-              <w:instrText xml:space="preserve"> PAGEREF _Toc190973048 \h </w:instrText>
-            </w:r>
-            <w:r>
-              <w:rPr>
-                <w:noProof/>
-                <w:webHidden/>
-              </w:rPr>
-            </w:r>
-            <w:r>
-              <w:rPr>
-                <w:noProof/>
-                <w:webHidden/>
-              </w:rPr>
-              <w:fldChar w:fldCharType="separate"/>
-            </w:r>
-            <w:r>
-              <w:rPr>
-                <w:noProof/>
-                <w:webHidden/>
-              </w:rPr>
-              <w:t>6</w:t>
-            </w:r>
-            <w:r>
-              <w:rPr>
-                <w:noProof/>
-                <w:webHidden/>
-              </w:rPr>
-              <w:fldChar w:fldCharType="end"/>
-            </w:r>
-          </w:hyperlink>
-        </w:p>
-        <w:p>
-          <w:pPr>
-            <w:pStyle w:val="TOC1"/>
-            <w:tabs>
-              <w:tab w:val="left" w:pos="440"/>
-              <w:tab w:val="right" w:leader="dot" w:pos="8494"/>
-            </w:tabs>
-            <w:rPr>
-              <w:rFonts w:cstheme="minorBidi"/>
-              <w:noProof/>
-              <w:kern w:val="2"/>
-              <w:szCs w:val="24"/>
-              <w:lang w:val="es-ES" w:eastAsia="es-ES"/>
-              <w14:ligatures w14:val="standardContextual"/>
-            </w:rPr>
-          </w:pPr>
-          <w:hyperlink w:anchor="_Toc190973049" w:history="1">
-            <w:r>
-              <w:rPr>
-                <w:rStyle w:val="Hyperlink"/>
-                <w:noProof/>
-              </w:rPr>
-              <w:t>6</w:t>
-            </w:r>
-            <w:r>
-              <w:rPr>
-                <w:rFonts w:cstheme="minorBidi"/>
-                <w:noProof/>
-                <w:kern w:val="2"/>
-                <w:szCs w:val="24"/>
-                <w:lang w:val="es-ES" w:eastAsia="es-ES"/>
-                <w14:ligatures w14:val="standardContextual"/>
-              </w:rPr>
-              <w:tab/>
-            </w:r>
-            <w:r>
-              <w:rPr>
-                <w:rStyle w:val="Hyperlink"/>
-                <w:noProof/>
-              </w:rPr>
-              <w:t>Bibliography</w:t>
-            </w:r>
-            <w:r>
-              <w:rPr>
-                <w:noProof/>
-                <w:webHidden/>
-              </w:rPr>
-              <w:tab/>
-            </w:r>
-            <w:r>
-              <w:rPr>
-                <w:noProof/>
-                <w:webHidden/>
-              </w:rPr>
-              <w:fldChar w:fldCharType="begin"/>
-            </w:r>
-            <w:r>
-              <w:rPr>
-                <w:noProof/>
-                <w:webHidden/>
-              </w:rPr>
-              <w:instrText xml:space="preserve"> PAGEREF _Toc190973049 \h </w:instrText>
-            </w:r>
-            <w:r>
-              <w:rPr>
-                <w:noProof/>
-                <w:webHidden/>
-              </w:rPr>
-            </w:r>
-            <w:r>
-              <w:rPr>
-                <w:noProof/>
-                <w:webHidden/>
-              </w:rPr>
-              <w:fldChar w:fldCharType="separate"/>
-            </w:r>
-            <w:r>
-              <w:rPr>
-                <w:noProof/>
-                <w:webHidden/>
-              </w:rPr>
-              <w:t>7</w:t>
-            </w:r>
-            <w:r>
-              <w:rPr>
-                <w:noProof/>
-                <w:webHidden/>
-              </w:rPr>
-              <w:fldChar w:fldCharType="end"/>
-            </w:r>
-          </w:hyperlink>
-        </w:p>
-        <w:p>
-          <w:pPr>
-            <w:pStyle w:val="TOC1"/>
-            <w:tabs>
-              <w:tab w:val="left" w:pos="435"/>
+              <w:tab w:val="left" w:pos="480"/>
               <w:tab w:val="right" w:leader="dot" w:pos="8490"/>
             </w:tabs>
-            <w:jc w:val="both"/>
             <w:rPr>
               <w:rStyle w:val="Hyperlink"/>
               <w:noProof/>
@@ -1304,6 +426,422 @@
               <w14:ligatures w14:val="standardContextual"/>
             </w:rPr>
           </w:pPr>
+          <w:hyperlink w:anchor="_Toc1153336312">
+            <w:r>
+              <w:rPr>
+                <w:rStyle w:val="Hyperlink"/>
+              </w:rPr>
+              <w:t>2</w:t>
+            </w:r>
+            <w:r>
+              <w:tab/>
+            </w:r>
+            <w:r>
+              <w:rPr>
+                <w:rStyle w:val="Hyperlink"/>
+              </w:rPr>
+              <w:t>Revision Table</w:t>
+            </w:r>
+            <w:r>
+              <w:tab/>
+            </w:r>
+            <w:r>
+              <w:fldChar w:fldCharType="begin"/>
+            </w:r>
+            <w:r>
+              <w:instrText>PAGEREF _Toc1153336312 \h</w:instrText>
+            </w:r>
+            <w:r>
+              <w:fldChar w:fldCharType="separate"/>
+            </w:r>
+            <w:r>
+              <w:rPr>
+                <w:rStyle w:val="Hyperlink"/>
+              </w:rPr>
+              <w:t>4</w:t>
+            </w:r>
+            <w:r>
+              <w:fldChar w:fldCharType="end"/>
+            </w:r>
+          </w:hyperlink>
+        </w:p>
+        <w:p>
+          <w:pPr>
+            <w:pStyle w:val="TOC1"/>
+            <w:tabs>
+              <w:tab w:val="left" w:pos="480"/>
+              <w:tab w:val="right" w:leader="dot" w:pos="8490"/>
+            </w:tabs>
+            <w:rPr>
+              <w:rStyle w:val="Hyperlink"/>
+              <w:noProof/>
+              <w:kern w:val="2"/>
+              <w:lang w:val="es-ES" w:eastAsia="es-ES"/>
+              <w14:ligatures w14:val="standardContextual"/>
+            </w:rPr>
+          </w:pPr>
+          <w:hyperlink w:anchor="_Toc1951396945">
+            <w:r>
+              <w:rPr>
+                <w:rStyle w:val="Hyperlink"/>
+              </w:rPr>
+              <w:t>3</w:t>
+            </w:r>
+            <w:r>
+              <w:tab/>
+            </w:r>
+            <w:r>
+              <w:rPr>
+                <w:rStyle w:val="Hyperlink"/>
+              </w:rPr>
+              <w:t>Introduction</w:t>
+            </w:r>
+            <w:r>
+              <w:tab/>
+            </w:r>
+            <w:r>
+              <w:fldChar w:fldCharType="begin"/>
+            </w:r>
+            <w:r>
+              <w:instrText>PAGEREF _Toc1951396945 \h</w:instrText>
+            </w:r>
+            <w:r>
+              <w:fldChar w:fldCharType="separate"/>
+            </w:r>
+            <w:r>
+              <w:rPr>
+                <w:rStyle w:val="Hyperlink"/>
+              </w:rPr>
+              <w:t>4</w:t>
+            </w:r>
+            <w:r>
+              <w:fldChar w:fldCharType="end"/>
+            </w:r>
+          </w:hyperlink>
+        </w:p>
+        <w:p>
+          <w:pPr>
+            <w:pStyle w:val="TOC1"/>
+            <w:tabs>
+              <w:tab w:val="left" w:pos="480"/>
+              <w:tab w:val="right" w:leader="dot" w:pos="8490"/>
+            </w:tabs>
+            <w:rPr>
+              <w:rStyle w:val="Hyperlink"/>
+              <w:noProof/>
+              <w:kern w:val="2"/>
+              <w:lang w:val="es-ES" w:eastAsia="es-ES"/>
+              <w14:ligatures w14:val="standardContextual"/>
+            </w:rPr>
+          </w:pPr>
+          <w:hyperlink w:anchor="_Toc766297441">
+            <w:r>
+              <w:rPr>
+                <w:rStyle w:val="Hyperlink"/>
+              </w:rPr>
+              <w:t>4</w:t>
+            </w:r>
+            <w:r>
+              <w:tab/>
+            </w:r>
+            <w:r>
+              <w:rPr>
+                <w:rStyle w:val="Hyperlink"/>
+              </w:rPr>
+              <w:t>Contents</w:t>
+            </w:r>
+            <w:r>
+              <w:tab/>
+            </w:r>
+            <w:r>
+              <w:fldChar w:fldCharType="begin"/>
+            </w:r>
+            <w:r>
+              <w:instrText>PAGEREF _Toc766297441 \h</w:instrText>
+            </w:r>
+            <w:r>
+              <w:fldChar w:fldCharType="separate"/>
+            </w:r>
+            <w:r>
+              <w:rPr>
+                <w:rStyle w:val="Hyperlink"/>
+              </w:rPr>
+              <w:t>5</w:t>
+            </w:r>
+            <w:r>
+              <w:fldChar w:fldCharType="end"/>
+            </w:r>
+          </w:hyperlink>
+        </w:p>
+        <w:p>
+          <w:pPr>
+            <w:pStyle w:val="TOC2"/>
+            <w:tabs>
+              <w:tab w:val="left" w:pos="720"/>
+              <w:tab w:val="right" w:leader="dot" w:pos="8490"/>
+            </w:tabs>
+            <w:rPr>
+              <w:rStyle w:val="Hyperlink"/>
+              <w:noProof/>
+              <w:kern w:val="2"/>
+              <w:lang w:val="es-ES" w:eastAsia="es-ES"/>
+              <w14:ligatures w14:val="standardContextual"/>
+            </w:rPr>
+          </w:pPr>
+          <w:hyperlink w:anchor="_Toc1000920448">
+            <w:r>
+              <w:rPr>
+                <w:rStyle w:val="Hyperlink"/>
+              </w:rPr>
+              <w:t>4.1</w:t>
+            </w:r>
+            <w:r>
+              <w:tab/>
+            </w:r>
+            <w:r>
+              <w:rPr>
+                <w:rStyle w:val="Hyperlink"/>
+              </w:rPr>
+              <w:t>Requirement Analysis</w:t>
+            </w:r>
+            <w:r>
+              <w:tab/>
+            </w:r>
+            <w:r>
+              <w:fldChar w:fldCharType="begin"/>
+            </w:r>
+            <w:r>
+              <w:instrText>PAGEREF _Toc1000920448 \h</w:instrText>
+            </w:r>
+            <w:r>
+              <w:fldChar w:fldCharType="separate"/>
+            </w:r>
+            <w:r>
+              <w:rPr>
+                <w:rStyle w:val="Hyperlink"/>
+              </w:rPr>
+              <w:t>6</w:t>
+            </w:r>
+            <w:r>
+              <w:fldChar w:fldCharType="end"/>
+            </w:r>
+          </w:hyperlink>
+        </w:p>
+        <w:p>
+          <w:pPr>
+            <w:pStyle w:val="TOC2"/>
+            <w:tabs>
+              <w:tab w:val="left" w:pos="720"/>
+              <w:tab w:val="right" w:leader="dot" w:pos="8490"/>
+            </w:tabs>
+            <w:rPr>
+              <w:rStyle w:val="Hyperlink"/>
+              <w:noProof/>
+              <w:kern w:val="2"/>
+              <w:lang w:val="es-ES" w:eastAsia="es-ES"/>
+              <w14:ligatures w14:val="standardContextual"/>
+            </w:rPr>
+          </w:pPr>
+          <w:hyperlink w:anchor="_Toc1975585764">
+            <w:r>
+              <w:rPr>
+                <w:rStyle w:val="Hyperlink"/>
+              </w:rPr>
+              <w:t>4.2</w:t>
+            </w:r>
+            <w:r>
+              <w:tab/>
+            </w:r>
+            <w:r>
+              <w:rPr>
+                <w:rStyle w:val="Hyperlink"/>
+              </w:rPr>
+              <w:t>Alternatives</w:t>
+            </w:r>
+            <w:r>
+              <w:tab/>
+            </w:r>
+            <w:r>
+              <w:fldChar w:fldCharType="begin"/>
+            </w:r>
+            <w:r>
+              <w:instrText>PAGEREF _Toc1975585764 \h</w:instrText>
+            </w:r>
+            <w:r>
+              <w:fldChar w:fldCharType="separate"/>
+            </w:r>
+            <w:r>
+              <w:rPr>
+                <w:rStyle w:val="Hyperlink"/>
+              </w:rPr>
+              <w:t>6</w:t>
+            </w:r>
+            <w:r>
+              <w:fldChar w:fldCharType="end"/>
+            </w:r>
+          </w:hyperlink>
+        </w:p>
+        <w:p>
+          <w:pPr>
+            <w:pStyle w:val="TOC2"/>
+            <w:tabs>
+              <w:tab w:val="left" w:pos="720"/>
+              <w:tab w:val="right" w:leader="dot" w:pos="8490"/>
+            </w:tabs>
+            <w:rPr>
+              <w:rStyle w:val="Hyperlink"/>
+              <w:noProof/>
+              <w:kern w:val="2"/>
+              <w:lang w:val="es-ES" w:eastAsia="es-ES"/>
+              <w14:ligatures w14:val="standardContextual"/>
+            </w:rPr>
+          </w:pPr>
+          <w:hyperlink w:anchor="_Toc1114657597">
+            <w:r>
+              <w:rPr>
+                <w:rStyle w:val="Hyperlink"/>
+              </w:rPr>
+              <w:t>4.3</w:t>
+            </w:r>
+            <w:r>
+              <w:tab/>
+            </w:r>
+            <w:r>
+              <w:rPr>
+                <w:rStyle w:val="Hyperlink"/>
+              </w:rPr>
+              <w:t>Proposed Solution</w:t>
+            </w:r>
+            <w:r>
+              <w:tab/>
+            </w:r>
+            <w:r>
+              <w:fldChar w:fldCharType="begin"/>
+            </w:r>
+            <w:r>
+              <w:instrText>PAGEREF _Toc1114657597 \h</w:instrText>
+            </w:r>
+            <w:r>
+              <w:fldChar w:fldCharType="separate"/>
+            </w:r>
+            <w:r>
+              <w:rPr>
+                <w:rStyle w:val="Hyperlink"/>
+              </w:rPr>
+              <w:t>6</w:t>
+            </w:r>
+            <w:r>
+              <w:fldChar w:fldCharType="end"/>
+            </w:r>
+          </w:hyperlink>
+        </w:p>
+        <w:p>
+          <w:pPr>
+            <w:pStyle w:val="TOC1"/>
+            <w:tabs>
+              <w:tab w:val="left" w:pos="480"/>
+              <w:tab w:val="right" w:leader="dot" w:pos="8490"/>
+            </w:tabs>
+            <w:rPr>
+              <w:rStyle w:val="Hyperlink"/>
+              <w:noProof/>
+              <w:kern w:val="2"/>
+              <w:lang w:val="es-ES" w:eastAsia="es-ES"/>
+              <w14:ligatures w14:val="standardContextual"/>
+            </w:rPr>
+          </w:pPr>
+          <w:hyperlink w:anchor="_Toc470231721">
+            <w:r>
+              <w:rPr>
+                <w:rStyle w:val="Hyperlink"/>
+              </w:rPr>
+              <w:t>5</w:t>
+            </w:r>
+            <w:r>
+              <w:tab/>
+            </w:r>
+            <w:r>
+              <w:rPr>
+                <w:rStyle w:val="Hyperlink"/>
+              </w:rPr>
+              <w:t>Conclusions</w:t>
+            </w:r>
+            <w:r>
+              <w:tab/>
+            </w:r>
+            <w:r>
+              <w:fldChar w:fldCharType="begin"/>
+            </w:r>
+            <w:r>
+              <w:instrText>PAGEREF _Toc470231721 \h</w:instrText>
+            </w:r>
+            <w:r>
+              <w:fldChar w:fldCharType="separate"/>
+            </w:r>
+            <w:r>
+              <w:rPr>
+                <w:rStyle w:val="Hyperlink"/>
+              </w:rPr>
+              <w:t>7</w:t>
+            </w:r>
+            <w:r>
+              <w:fldChar w:fldCharType="end"/>
+            </w:r>
+          </w:hyperlink>
+        </w:p>
+        <w:p>
+          <w:pPr>
+            <w:pStyle w:val="TOC1"/>
+            <w:tabs>
+              <w:tab w:val="left" w:pos="480"/>
+              <w:tab w:val="right" w:leader="dot" w:pos="8490"/>
+            </w:tabs>
+            <w:rPr>
+              <w:rStyle w:val="Hyperlink"/>
+              <w:noProof/>
+              <w:kern w:val="2"/>
+              <w:lang w:val="es-ES" w:eastAsia="es-ES"/>
+              <w14:ligatures w14:val="standardContextual"/>
+            </w:rPr>
+          </w:pPr>
+          <w:hyperlink w:anchor="_Toc8965263">
+            <w:r>
+              <w:rPr>
+                <w:rStyle w:val="Hyperlink"/>
+              </w:rPr>
+              <w:t>6</w:t>
+            </w:r>
+            <w:r>
+              <w:tab/>
+            </w:r>
+            <w:r>
+              <w:rPr>
+                <w:rStyle w:val="Hyperlink"/>
+              </w:rPr>
+              <w:t>Bibliography</w:t>
+            </w:r>
+            <w:r>
+              <w:tab/>
+            </w:r>
+            <w:r>
+              <w:fldChar w:fldCharType="begin"/>
+            </w:r>
+            <w:r>
+              <w:instrText>PAGEREF _Toc8965263 \h</w:instrText>
+            </w:r>
+            <w:r>
+              <w:fldChar w:fldCharType="separate"/>
+            </w:r>
+            <w:r>
+              <w:rPr>
+                <w:rStyle w:val="Hyperlink"/>
+              </w:rPr>
+              <w:t>8</w:t>
+            </w:r>
+            <w:r>
+              <w:fldChar w:fldCharType="end"/>
+            </w:r>
+          </w:hyperlink>
           <w:r>
             <w:fldChar w:fldCharType="end"/>
           </w:r>
@@ -1328,23 +866,16 @@
         <w:pStyle w:val="Heading1"/>
         <w:jc w:val="both"/>
       </w:pPr>
-      <w:bookmarkStart w:id="0" w:name="_Toc190973041"/>
-      <w:r>
-        <w:lastRenderedPageBreak/>
-        <w:t xml:space="preserve">Executive </w:t>
-      </w:r>
-      <w:proofErr w:type="spellStart"/>
-      <w:r>
-        <w:t>Summary</w:t>
+      <w:bookmarkStart w:id="0" w:name="_Toc948889905"/>
+      <w:r>
+        <w:t>Executive Summary</w:t>
       </w:r>
       <w:bookmarkEnd w:id="0"/>
-      <w:proofErr w:type="spellEnd"/>
     </w:p>
     <w:p>
       <w:pPr>
         <w:jc w:val="both"/>
         <w:rPr>
-          <w:szCs w:val="24"/>
           <w:lang w:val="en-US"/>
         </w:rPr>
       </w:pPr>
@@ -1364,33 +895,30 @@
         <w:rPr>
           <w:lang w:val="en-US"/>
         </w:rPr>
-        <w:t xml:space="preserve"> to the home page of their favorite website while following a specific title format. The key point of analysis is the handling of the ID number, as prior instructions required hiding part of it with asterisks, though this requirement was not explicitly mentioned in the latest request. This report evaluates the </w:t>
-      </w:r>
-      <w:proofErr w:type="gramStart"/>
+        <w:t xml:space="preserve"> to the home page of their favorite website while following a specific title format. The key point of analysis is the handling of the ID number, as prior instructions required hiding part of it with asterisks, though this requirement was not explicitly mentioned in the latest request. This report evaluates the requirement</w:t>
+      </w:r>
       <w:r>
         <w:rPr>
           <w:lang w:val="en-US"/>
         </w:rPr>
-        <w:t>requirement</w:t>
-      </w:r>
-      <w:proofErr w:type="gramEnd"/>
+        <w:t xml:space="preserve"> and</w:t>
+      </w:r>
       <w:r>
         <w:rPr>
           <w:lang w:val="en-US"/>
         </w:rPr>
-        <w:t xml:space="preserve"> and</w:t>
+        <w:t xml:space="preserve"> provides conclusions on how to implement the necessary modification</w:t>
       </w:r>
       <w:r>
         <w:rPr>
           <w:lang w:val="en-US"/>
         </w:rPr>
-        <w:t xml:space="preserve"> provides conclusions on how to implement the necessary modification</w:t>
-      </w:r>
-      <w:r>
-        <w:rPr>
-          <w:lang w:val="en-US"/>
-        </w:rPr>
         <w:t>.</w:t>
+      </w:r>
+    </w:p>
+    <w:p>
+      <w:r>
+        <w:br w:type="page"/>
       </w:r>
     </w:p>
     <w:p>
@@ -1398,14 +926,9 @@
         <w:pStyle w:val="Heading1"/>
         <w:jc w:val="both"/>
       </w:pPr>
-      <w:bookmarkStart w:id="1" w:name="_Toc190973042"/>
-      <w:proofErr w:type="spellStart"/>
-      <w:r>
-        <w:t>Revision</w:t>
-      </w:r>
-      <w:proofErr w:type="spellEnd"/>
-      <w:r>
-        <w:t xml:space="preserve"> Table</w:t>
+      <w:bookmarkStart w:id="1" w:name="_Toc1153336312"/>
+      <w:r>
+        <w:t>Revision Table</w:t>
       </w:r>
       <w:bookmarkEnd w:id="1"/>
     </w:p>
@@ -1434,34 +957,14 @@
                 <w:szCs w:val="24"/>
               </w:rPr>
             </w:pPr>
-            <w:proofErr w:type="spellStart"/>
             <w:r>
               <w:rPr>
                 <w:b/>
                 <w:bCs/>
                 <w:szCs w:val="24"/>
               </w:rPr>
-              <w:t>Revision</w:t>
-            </w:r>
-            <w:proofErr w:type="spellEnd"/>
-            <w:r>
-              <w:rPr>
-                <w:b/>
-                <w:bCs/>
-                <w:szCs w:val="24"/>
-              </w:rPr>
-              <w:t xml:space="preserve"> </w:t>
-            </w:r>
-            <w:proofErr w:type="spellStart"/>
-            <w:r>
-              <w:rPr>
-                <w:b/>
-                <w:bCs/>
-                <w:szCs w:val="24"/>
-              </w:rPr>
-              <w:t>Number</w:t>
-            </w:r>
-            <w:proofErr w:type="spellEnd"/>
+              <w:t>Revision Number</w:t>
+            </w:r>
           </w:p>
         </w:tc>
         <w:tc>
@@ -1500,7 +1003,6 @@
                 <w:szCs w:val="24"/>
               </w:rPr>
             </w:pPr>
-            <w:proofErr w:type="spellStart"/>
             <w:r>
               <w:rPr>
                 <w:b/>
@@ -1509,7 +1011,6 @@
               </w:rPr>
               <w:t>Description</w:t>
             </w:r>
-            <w:proofErr w:type="spellEnd"/>
           </w:p>
         </w:tc>
       </w:tr>
@@ -1563,19 +1064,11 @@
                 <w:szCs w:val="24"/>
               </w:rPr>
             </w:pPr>
-            <w:proofErr w:type="spellStart"/>
             <w:r>
               <w:rPr>
                 <w:szCs w:val="24"/>
               </w:rPr>
-              <w:t>Initial</w:t>
-            </w:r>
-            <w:proofErr w:type="spellEnd"/>
-            <w:r>
-              <w:rPr>
-                <w:szCs w:val="24"/>
-              </w:rPr>
-              <w:t xml:space="preserve"> </w:t>
+              <w:t xml:space="preserve">Initial </w:t>
             </w:r>
             <w:r>
               <w:rPr>
@@ -1600,15 +1093,9 @@
           <w:p>
             <w:pPr>
               <w:jc w:val="both"/>
-              <w:rPr>
-                <w:szCs w:val="24"/>
-              </w:rPr>
             </w:pPr>
             <w:r>
-              <w:rPr>
-                <w:szCs w:val="24"/>
-              </w:rPr>
-              <w:t>2.0</w:t>
+              <w:t>1.1</w:t>
             </w:r>
           </w:p>
         </w:tc>
@@ -1646,30 +1133,8 @@
               <w:rPr>
                 <w:szCs w:val="24"/>
               </w:rPr>
-              <w:t xml:space="preserve">Final </w:t>
-            </w:r>
-            <w:proofErr w:type="spellStart"/>
-            <w:r>
-              <w:rPr>
-                <w:szCs w:val="24"/>
-              </w:rPr>
-              <w:t>document</w:t>
-            </w:r>
-            <w:proofErr w:type="spellEnd"/>
-            <w:r>
-              <w:rPr>
-                <w:szCs w:val="24"/>
-              </w:rPr>
-              <w:t xml:space="preserve"> </w:t>
-            </w:r>
-            <w:proofErr w:type="spellStart"/>
-            <w:r>
-              <w:rPr>
-                <w:szCs w:val="24"/>
-              </w:rPr>
-              <w:t>review</w:t>
-            </w:r>
-            <w:proofErr w:type="spellEnd"/>
+              <w:t>Final document review</w:t>
+            </w:r>
           </w:p>
         </w:tc>
       </w:tr>
@@ -1696,14 +1161,11 @@
         <w:pStyle w:val="Heading1"/>
         <w:jc w:val="both"/>
       </w:pPr>
-      <w:bookmarkStart w:id="2" w:name="_Toc190973043"/>
-      <w:proofErr w:type="spellStart"/>
-      <w:r>
-        <w:lastRenderedPageBreak/>
+      <w:bookmarkStart w:id="2" w:name="_Toc1951396945"/>
+      <w:r>
         <w:t>Introduction</w:t>
       </w:r>
       <w:bookmarkEnd w:id="2"/>
-      <w:proofErr w:type="spellEnd"/>
     </w:p>
     <w:p>
       <w:pPr>
@@ -1739,15 +1201,7 @@
           <w:rFonts w:eastAsia="Times New Roman"/>
           <w:lang w:val="en-US" w:eastAsia="es-ES"/>
         </w:rPr>
-        <w:t>id-</w:t>
-      </w:r>
-      <w:proofErr w:type="gramStart"/>
-      <w:r>
-        <w:rPr>
-          <w:rFonts w:eastAsia="Times New Roman"/>
-          <w:lang w:val="en-US" w:eastAsia="es-ES"/>
-        </w:rPr>
-        <w:t>number</w:t>
+        <w:t>id-number</w:t>
       </w:r>
       <w:r>
         <w:rPr>
@@ -1770,7 +1224,6 @@
         </w:rPr>
         <w:t>〈</w:t>
       </w:r>
-      <w:proofErr w:type="gramEnd"/>
       <w:r>
         <w:rPr>
           <w:rFonts w:eastAsia="Times New Roman"/>
@@ -1864,23 +1317,7 @@
           <w:rFonts w:eastAsia="Times New Roman"/>
           <w:lang w:val="en-US" w:eastAsia="es-ES"/>
         </w:rPr>
-        <w:t xml:space="preserve">To address this, a detailed analysis is necessary to evaluate the privacy implications and determine whether the </w:t>
-      </w:r>
-      <w:proofErr w:type="gramStart"/>
-      <w:r>
-        <w:rPr>
-          <w:rFonts w:eastAsia="Times New Roman"/>
-          <w:lang w:val="en-US" w:eastAsia="es-ES"/>
-        </w:rPr>
-        <w:t>masking</w:t>
-      </w:r>
-      <w:proofErr w:type="gramEnd"/>
-      <w:r>
-        <w:rPr>
-          <w:rFonts w:eastAsia="Times New Roman"/>
-          <w:lang w:val="en-US" w:eastAsia="es-ES"/>
-        </w:rPr>
-        <w:t xml:space="preserve"> rule should still be followed.</w:t>
+        <w:t>To address this, a detailed analysis is necessary to evaluate the privacy implications and determine whether the masking rule should still be followed.</w:t>
       </w:r>
     </w:p>
     <w:p>
@@ -2047,35 +1484,22 @@
         <w:pStyle w:val="Heading1"/>
         <w:jc w:val="both"/>
       </w:pPr>
-      <w:bookmarkStart w:id="3" w:name="_Toc190973044"/>
-      <w:proofErr w:type="spellStart"/>
-      <w:r>
-        <w:lastRenderedPageBreak/>
+      <w:bookmarkStart w:id="3" w:name="_Toc766297441"/>
+      <w:r>
         <w:t>Contents</w:t>
       </w:r>
       <w:bookmarkEnd w:id="3"/>
-      <w:proofErr w:type="spellEnd"/>
     </w:p>
     <w:p>
       <w:pPr>
         <w:pStyle w:val="Heading2"/>
         <w:jc w:val="both"/>
       </w:pPr>
-      <w:bookmarkStart w:id="4" w:name="_Toc190973045"/>
-      <w:proofErr w:type="spellStart"/>
-      <w:r>
-        <w:t>Requirement</w:t>
-      </w:r>
-      <w:proofErr w:type="spellEnd"/>
-      <w:r>
-        <w:t xml:space="preserve"> </w:t>
-      </w:r>
-      <w:proofErr w:type="spellStart"/>
-      <w:r>
-        <w:t>Analysis</w:t>
+      <w:bookmarkStart w:id="4" w:name="_Toc1000920448"/>
+      <w:r>
+        <w:t>Requirement Analysis</w:t>
       </w:r>
       <w:bookmarkEnd w:id="4"/>
-      <w:proofErr w:type="spellEnd"/>
     </w:p>
     <w:p>
       <w:pPr>
@@ -2129,7 +1553,7 @@
           <w:lang w:val="en-US"/>
         </w:rPr>
       </w:pPr>
-      <w:bookmarkStart w:id="5" w:name="_Toc190973046"/>
+      <w:bookmarkStart w:id="5" w:name="_Toc1975585764"/>
       <w:r>
         <w:rPr>
           <w:lang w:val="en-US"/>
@@ -2277,27 +1701,7 @@
           <w:bCs/>
           <w:lang w:val="en-US" w:eastAsia="es-ES"/>
         </w:rPr>
-        <w:t xml:space="preserve">Alternative 2: Continue </w:t>
-      </w:r>
-      <w:proofErr w:type="gramStart"/>
-      <w:r>
-        <w:rPr>
-          <w:rFonts w:eastAsia="Times New Roman"/>
-          <w:b/>
-          <w:bCs/>
-          <w:lang w:val="en-US" w:eastAsia="es-ES"/>
-        </w:rPr>
-        <w:t>masking</w:t>
-      </w:r>
-      <w:proofErr w:type="gramEnd"/>
-      <w:r>
-        <w:rPr>
-          <w:rFonts w:eastAsia="Times New Roman"/>
-          <w:b/>
-          <w:bCs/>
-          <w:lang w:val="en-US" w:eastAsia="es-ES"/>
-        </w:rPr>
-        <w:t xml:space="preserve"> part of the ID number with asterisks</w:t>
+        <w:t>Alternative 2: Continue masking part of the ID number with asterisks</w:t>
       </w:r>
     </w:p>
     <w:p>
@@ -2517,21 +1921,11 @@
         <w:pStyle w:val="Heading2"/>
         <w:jc w:val="both"/>
       </w:pPr>
-      <w:bookmarkStart w:id="6" w:name="_Toc190973047"/>
-      <w:proofErr w:type="spellStart"/>
-      <w:r>
-        <w:t>Proposed</w:t>
-      </w:r>
-      <w:proofErr w:type="spellEnd"/>
-      <w:r>
-        <w:t xml:space="preserve"> </w:t>
-      </w:r>
-      <w:proofErr w:type="spellStart"/>
-      <w:r>
-        <w:t>Solution</w:t>
+      <w:bookmarkStart w:id="6" w:name="_Toc1114657597"/>
+      <w:r>
+        <w:t>Proposed Solution</w:t>
       </w:r>
       <w:bookmarkEnd w:id="6"/>
-      <w:proofErr w:type="spellEnd"/>
     </w:p>
     <w:p>
       <w:pPr>
@@ -2611,28 +2005,7 @@
           <w:bCs/>
           <w:lang w:val="en-US"/>
         </w:rPr>
-        <w:lastRenderedPageBreak/>
-        <w:t xml:space="preserve">Always </w:t>
-      </w:r>
-      <w:proofErr w:type="gramStart"/>
-      <w:r>
-        <w:rPr>
-          <w:rFonts w:eastAsiaTheme="majorEastAsia"/>
-          <w:b/>
-          <w:bCs/>
-          <w:lang w:val="en-US"/>
-        </w:rPr>
-        <w:t>including</w:t>
-      </w:r>
-      <w:proofErr w:type="gramEnd"/>
-      <w:r>
-        <w:rPr>
-          <w:rFonts w:eastAsiaTheme="majorEastAsia"/>
-          <w:b/>
-          <w:bCs/>
-          <w:lang w:val="en-US"/>
-        </w:rPr>
-        <w:t xml:space="preserve"> the letter at the end of the ID</w:t>
+        <w:t>Always including the letter at the end of the ID</w:t>
       </w:r>
       <w:r>
         <w:rPr>
@@ -2662,14 +2035,11 @@
         <w:pStyle w:val="Heading1"/>
         <w:jc w:val="both"/>
       </w:pPr>
-      <w:bookmarkStart w:id="7" w:name="_Toc190973048"/>
-      <w:proofErr w:type="spellStart"/>
-      <w:r>
-        <w:lastRenderedPageBreak/>
+      <w:bookmarkStart w:id="7" w:name="_Toc470231721"/>
+      <w:r>
         <w:t>Conclusions</w:t>
       </w:r>
       <w:bookmarkEnd w:id="7"/>
-      <w:proofErr w:type="spellEnd"/>
     </w:p>
     <w:p>
       <w:pPr>
@@ -2696,21 +2066,7 @@
         <w:rPr>
           <w:lang w:val="en-US"/>
         </w:rPr>
-        <w:t xml:space="preserve">Although the new requirement does not explicitly mention masking, continuing the practice of partially masking the ID number and always displaying the letter ensures that personal information is </w:t>
-      </w:r>
-      <w:proofErr w:type="gramStart"/>
-      <w:r>
-        <w:rPr>
-          <w:lang w:val="en-US"/>
-        </w:rPr>
-        <w:t>protected</w:t>
-      </w:r>
-      <w:proofErr w:type="gramEnd"/>
-      <w:r>
-        <w:rPr>
-          <w:lang w:val="en-US"/>
-        </w:rPr>
-        <w:t xml:space="preserve"> and the ID format remains consistent with prior instructions.</w:t>
+        <w:t>Although the new requirement does not explicitly mention masking, continuing the practice of partially masking the ID number and always displaying the letter ensures that personal information is protected and the ID format remains consistent with prior instructions.</w:t>
       </w:r>
       <w:r>
         <w:rPr>
@@ -2724,14 +2080,11 @@
         <w:pStyle w:val="Heading1"/>
         <w:jc w:val="both"/>
       </w:pPr>
-      <w:bookmarkStart w:id="8" w:name="_Toc190973049"/>
-      <w:proofErr w:type="spellStart"/>
-      <w:r>
-        <w:lastRenderedPageBreak/>
+      <w:bookmarkStart w:id="8" w:name="_Toc8965263"/>
+      <w:r>
         <w:t>Bibliography</w:t>
       </w:r>
       <w:bookmarkEnd w:id="8"/>
-      <w:proofErr w:type="spellEnd"/>
     </w:p>
     <w:p>
       <w:pPr>
@@ -5234,6 +4587,7 @@
   <w:style w:type="character" w:default="1" w:styleId="DefaultParagraphFont">
     <w:name w:val="Default Paragraph Font"/>
     <w:uiPriority w:val="1"/>
+    <w:semiHidden/>
     <w:unhideWhenUsed/>
   </w:style>
   <w:style w:type="table" w:default="1" w:styleId="TableNormal">

</xml_diff>